<commit_message>
Criação e correção dos artefatos
Correção - Visão, Riscos
Criação - Lista de itens
</commit_message>
<xml_diff>
--- a/requisitos/iB_Visao.docx
+++ b/requisitos/iB_Visao.docx
@@ -9,11 +9,9 @@
           <w:lang w:val="pt-BR"/>
         </w:rPr>
       </w:pPr>
-      <w:proofErr w:type="gramStart"/>
       <w:r>
         <w:t>iBar</w:t>
       </w:r>
-      <w:proofErr w:type="gramEnd"/>
     </w:p>
     <w:p>
       <w:pPr>
@@ -152,17 +150,15 @@
               <w:pStyle w:val="Corpodetexto"/>
               <w:keepNext/>
               <w:ind w:left="72"/>
-            </w:pPr>
-            <w:r>
-              <w:t xml:space="preserve">O </w:t>
-            </w:r>
-            <w:proofErr w:type="spellStart"/>
-            <w:r>
-              <w:t>problema</w:t>
-            </w:r>
-            <w:proofErr w:type="spellEnd"/>
-            <w:r>
-              <w:t xml:space="preserve"> de</w:t>
+              <w:rPr>
+                <w:lang w:val="pt-BR"/>
+              </w:rPr>
+            </w:pPr>
+            <w:r>
+              <w:rPr>
+                <w:lang w:val="pt-BR"/>
+              </w:rPr>
+              <w:t>O problema de</w:t>
             </w:r>
           </w:p>
         </w:tc>
@@ -179,10 +175,14 @@
             <w:pPr>
               <w:pStyle w:val="InfoBlue"/>
             </w:pPr>
-            <w:bookmarkStart w:id="10" w:name="_GoBack"/>
-            <w:bookmarkEnd w:id="10"/>
-            <w:r>
-              <w:t>Quantidade de bebidas consumidas</w:t>
+            <w:r>
+              <w:t>Desconhecimento do consumo e</w:t>
+            </w:r>
+            <w:r>
+              <w:t xml:space="preserve"> dificuldade na</w:t>
+            </w:r>
+            <w:r>
+              <w:t xml:space="preserve"> divisão do valor do consumo</w:t>
             </w:r>
           </w:p>
         </w:tc>
@@ -204,15 +204,22 @@
               <w:pStyle w:val="Corpodetexto"/>
               <w:keepNext/>
               <w:ind w:left="72"/>
-            </w:pPr>
-            <w:proofErr w:type="spellStart"/>
-            <w:r>
+              <w:rPr>
+                <w:lang w:val="pt-BR"/>
+              </w:rPr>
+            </w:pPr>
+            <w:r>
+              <w:rPr>
+                <w:lang w:val="pt-BR"/>
+              </w:rPr>
               <w:t>A</w:t>
             </w:r>
             <w:r>
+              <w:rPr>
+                <w:lang w:val="pt-BR"/>
+              </w:rPr>
               <w:t>feta</w:t>
             </w:r>
-            <w:proofErr w:type="spellEnd"/>
           </w:p>
         </w:tc>
         <w:tc>
@@ -255,19 +262,11 @@
                 <w:lang w:val="pt-BR"/>
               </w:rPr>
             </w:pPr>
-            <w:proofErr w:type="gramStart"/>
-            <w:r>
-              <w:rPr>
-                <w:lang w:val="pt-BR"/>
-              </w:rPr>
-              <w:t>cujo</w:t>
-            </w:r>
-            <w:proofErr w:type="gramEnd"/>
-            <w:r>
-              <w:rPr>
-                <w:lang w:val="pt-BR"/>
-              </w:rPr>
-              <w:t xml:space="preserve"> impacto é</w:t>
+            <w:r>
+              <w:rPr>
+                <w:lang w:val="pt-BR"/>
+              </w:rPr>
+              <w:t>cujo impacto é</w:t>
             </w:r>
           </w:p>
         </w:tc>
@@ -285,7 +284,7 @@
               <w:pStyle w:val="InfoBlue"/>
             </w:pPr>
             <w:r>
-              <w:t>Descontrole do consumo</w:t>
+              <w:t>Desconhecer o consumo de bebidas e dificuldade na divisão do pagamento entre os integrantes da mesa</w:t>
             </w:r>
           </w:p>
         </w:tc>
@@ -310,19 +309,11 @@
                 <w:lang w:val="pt-BR"/>
               </w:rPr>
             </w:pPr>
-            <w:proofErr w:type="gramStart"/>
-            <w:r>
-              <w:rPr>
-                <w:lang w:val="pt-BR"/>
-              </w:rPr>
-              <w:t>uma</w:t>
-            </w:r>
-            <w:proofErr w:type="gramEnd"/>
-            <w:r>
-              <w:rPr>
-                <w:lang w:val="pt-BR"/>
-              </w:rPr>
-              <w:t xml:space="preserve"> possível solução poderia ser</w:t>
+            <w:r>
+              <w:rPr>
+                <w:lang w:val="pt-BR"/>
+              </w:rPr>
+              <w:t>uma possível solução poderia ser</w:t>
             </w:r>
           </w:p>
         </w:tc>
@@ -340,7 +331,7 @@
               <w:pStyle w:val="InfoBlue"/>
             </w:pPr>
             <w:r>
-              <w:t>Controlar consumo</w:t>
+              <w:t>Um aplicativo para inserir os produtos consumidos, e calcular o valor a ser pago para cada pessoa.</w:t>
             </w:r>
           </w:p>
         </w:tc>
@@ -353,24 +344,24 @@
           <w:lang w:val="pt-BR"/>
         </w:rPr>
       </w:pPr>
-      <w:bookmarkStart w:id="11" w:name="_Toc425054392"/>
-      <w:bookmarkStart w:id="12" w:name="_Toc422186485"/>
-      <w:bookmarkStart w:id="13" w:name="_Toc436203380"/>
-      <w:bookmarkStart w:id="14" w:name="_Toc452813580"/>
-      <w:bookmarkStart w:id="15" w:name="_Toc512930908"/>
-      <w:bookmarkStart w:id="16" w:name="_Toc20715757"/>
+      <w:bookmarkStart w:id="10" w:name="_Toc425054392"/>
+      <w:bookmarkStart w:id="11" w:name="_Toc422186485"/>
+      <w:bookmarkStart w:id="12" w:name="_Toc436203380"/>
+      <w:bookmarkStart w:id="13" w:name="_Toc452813580"/>
+      <w:bookmarkStart w:id="14" w:name="_Toc512930908"/>
+      <w:bookmarkStart w:id="15" w:name="_Toc20715757"/>
       <w:r>
         <w:rPr>
           <w:lang w:val="pt-BR"/>
         </w:rPr>
         <w:t>Levantamento do Posicionamento do Produto</w:t>
       </w:r>
+      <w:bookmarkEnd w:id="10"/>
       <w:bookmarkEnd w:id="11"/>
       <w:bookmarkEnd w:id="12"/>
       <w:bookmarkEnd w:id="13"/>
       <w:bookmarkEnd w:id="14"/>
       <w:bookmarkEnd w:id="15"/>
-      <w:bookmarkEnd w:id="16"/>
     </w:p>
     <w:p>
       <w:pPr>
@@ -448,11 +439,9 @@
               <w:keepNext/>
               <w:ind w:left="72"/>
             </w:pPr>
-            <w:proofErr w:type="spellStart"/>
             <w:r>
               <w:t>Quem</w:t>
             </w:r>
-            <w:proofErr w:type="spellEnd"/>
           </w:p>
         </w:tc>
         <w:tc>
@@ -469,7 +458,16 @@
               <w:pStyle w:val="InfoBlue"/>
             </w:pPr>
             <w:r>
-              <w:t>Que se perdem na quantidade de bebidas consumidas e na divisão do valor entre os amigos</w:t>
+              <w:t xml:space="preserve">Desconhece </w:t>
+            </w:r>
+            <w:r>
+              <w:t>quan</w:t>
+            </w:r>
+            <w:r>
+              <w:t>tidade de bebidas consumidas e dificuldade n</w:t>
+            </w:r>
+            <w:r>
+              <w:t>a divisão do valor entre os amigos</w:t>
             </w:r>
           </w:p>
         </w:tc>
@@ -501,14 +499,12 @@
               </w:rPr>
               <w:t xml:space="preserve">O </w:t>
             </w:r>
-            <w:proofErr w:type="spellStart"/>
             <w:r>
               <w:rPr>
                 <w:lang w:val="pt-BR"/>
               </w:rPr>
               <w:t>iBar</w:t>
             </w:r>
-            <w:proofErr w:type="spellEnd"/>
           </w:p>
         </w:tc>
         <w:tc>
@@ -548,11 +544,9 @@
               <w:keepNext/>
               <w:ind w:left="72"/>
             </w:pPr>
-            <w:proofErr w:type="spellStart"/>
             <w:r>
               <w:t>Que</w:t>
             </w:r>
-            <w:proofErr w:type="spellEnd"/>
           </w:p>
         </w:tc>
         <w:tc>
@@ -616,11 +610,9 @@
             <w:pPr>
               <w:pStyle w:val="InfoBlue"/>
             </w:pPr>
-            <w:proofErr w:type="spellStart"/>
             <w:r>
               <w:t>NoteDrinks</w:t>
             </w:r>
-            <w:proofErr w:type="spellEnd"/>
           </w:p>
         </w:tc>
       </w:tr>
@@ -640,20 +632,16 @@
             <w:pPr>
               <w:pStyle w:val="Corpodetexto"/>
               <w:ind w:left="72"/>
-            </w:pPr>
-            <w:proofErr w:type="spellStart"/>
-            <w:r>
-              <w:t>Nosso</w:t>
-            </w:r>
-            <w:proofErr w:type="spellEnd"/>
-            <w:r>
-              <w:t xml:space="preserve"> </w:t>
-            </w:r>
-            <w:proofErr w:type="spellStart"/>
-            <w:r>
-              <w:t>produto</w:t>
-            </w:r>
-            <w:proofErr w:type="spellEnd"/>
+              <w:rPr>
+                <w:lang w:val="pt-BR"/>
+              </w:rPr>
+            </w:pPr>
+            <w:r>
+              <w:rPr>
+                <w:lang w:val="pt-BR"/>
+              </w:rPr>
+              <w:t>Nosso produto</w:t>
+            </w:r>
           </w:p>
         </w:tc>
         <w:tc>
@@ -670,10 +658,7 @@
               <w:pStyle w:val="InfoBlue"/>
             </w:pPr>
             <w:r>
-              <w:t>Fará a divisão do consumo entre as pessoas da mesa,</w:t>
-            </w:r>
-            <w:r>
-              <w:t xml:space="preserve"> será possível convidar amigos para beber através do aplicativo, compartilhar o consumo de bebida.</w:t>
+              <w:t>Dever mais simples para incluir bebidas e calcular o valor do que o NoteDrinks</w:t>
             </w:r>
           </w:p>
         </w:tc>
@@ -683,12 +668,13 @@
       <w:pPr>
         <w:pStyle w:val="Ttulo1"/>
       </w:pPr>
-      <w:bookmarkStart w:id="17" w:name="_Toc436203381"/>
-      <w:proofErr w:type="spellStart"/>
+      <w:bookmarkStart w:id="16" w:name="_Toc436203381"/>
       <w:r>
+        <w:rPr>
+          <w:lang w:val="pt-BR"/>
+        </w:rPr>
         <w:t>Descrição</w:t>
       </w:r>
-      <w:proofErr w:type="spellEnd"/>
       <w:r>
         <w:t xml:space="preserve"> dos Stakeholders</w:t>
       </w:r>
@@ -789,17 +775,17 @@
               <w:rPr>
                 <w:b/>
                 <w:bCs/>
-              </w:rPr>
-            </w:pPr>
-            <w:proofErr w:type="spellStart"/>
+                <w:lang w:val="pt-BR"/>
+              </w:rPr>
+            </w:pPr>
             <w:r>
               <w:rPr>
                 <w:b/>
                 <w:bCs/>
+                <w:lang w:val="pt-BR"/>
               </w:rPr>
               <w:t>Responsabilidades</w:t>
             </w:r>
-            <w:proofErr w:type="spellEnd"/>
           </w:p>
         </w:tc>
       </w:tr>
@@ -813,15 +799,7 @@
               <w:pStyle w:val="InfoBlue"/>
             </w:pPr>
             <w:r>
-              <w:t xml:space="preserve">Professor </w:t>
-            </w:r>
-            <w:proofErr w:type="spellStart"/>
-            <w:r>
-              <w:t>Jarley</w:t>
-            </w:r>
-            <w:proofErr w:type="spellEnd"/>
-            <w:r>
-              <w:t xml:space="preserve"> Nobrega</w:t>
+              <w:t>Professor Jarley Nobrega</w:t>
             </w:r>
           </w:p>
         </w:tc>
@@ -968,27 +946,25 @@
     <w:p>
       <w:pPr>
         <w:pStyle w:val="Ttulo2"/>
-      </w:pPr>
-      <w:bookmarkStart w:id="18" w:name="_Toc425054386"/>
-      <w:bookmarkStart w:id="19" w:name="_Toc342757864"/>
-      <w:bookmarkStart w:id="20" w:name="_Toc346297773"/>
-      <w:bookmarkStart w:id="21" w:name="_Toc422186479"/>
-      <w:bookmarkStart w:id="22" w:name="_Toc436203384"/>
-      <w:bookmarkStart w:id="23" w:name="_Toc452813585"/>
-      <w:bookmarkStart w:id="24" w:name="_Toc512930912"/>
-      <w:bookmarkStart w:id="25" w:name="_Toc20715759"/>
-      <w:proofErr w:type="spellStart"/>
+        <w:rPr>
+          <w:lang w:val="pt-BR"/>
+        </w:rPr>
+      </w:pPr>
+      <w:bookmarkStart w:id="17" w:name="_Toc425054386"/>
+      <w:bookmarkStart w:id="18" w:name="_Toc342757864"/>
+      <w:bookmarkStart w:id="19" w:name="_Toc346297773"/>
+      <w:bookmarkStart w:id="20" w:name="_Toc422186479"/>
+      <w:bookmarkStart w:id="21" w:name="_Toc436203384"/>
+      <w:bookmarkStart w:id="22" w:name="_Toc452813585"/>
+      <w:bookmarkStart w:id="23" w:name="_Toc512930912"/>
+      <w:bookmarkStart w:id="24" w:name="_Toc20715759"/>
       <w:r>
-        <w:t>Ambiente</w:t>
+        <w:rPr>
+          <w:lang w:val="pt-BR"/>
+        </w:rPr>
+        <w:t>Ambiente do Usuário</w:t>
       </w:r>
-      <w:proofErr w:type="spellEnd"/>
-      <w:r>
-        <w:t xml:space="preserve"> do </w:t>
-      </w:r>
-      <w:proofErr w:type="spellStart"/>
-      <w:r>
-        <w:t>Usuário</w:t>
-      </w:r>
+      <w:bookmarkEnd w:id="17"/>
       <w:bookmarkEnd w:id="18"/>
       <w:bookmarkEnd w:id="19"/>
       <w:bookmarkEnd w:id="20"/>
@@ -996,45 +972,17 @@
       <w:bookmarkEnd w:id="22"/>
       <w:bookmarkEnd w:id="23"/>
       <w:bookmarkEnd w:id="24"/>
-      <w:bookmarkEnd w:id="25"/>
-      <w:proofErr w:type="spellEnd"/>
     </w:p>
     <w:p>
       <w:pPr>
         <w:pStyle w:val="InfoBlue"/>
       </w:pPr>
       <w:r>
-        <w:t xml:space="preserve">O usuário do iBar utilizará o aplicativo através de um celular com sistema </w:t>
+        <w:t>O usuário do iBar utilizará o aplicativo através de um celular com sistema android</w:t>
       </w:r>
-      <w:proofErr w:type="spellStart"/>
       <w:r>
-        <w:t>android</w:t>
+        <w:t>, O sistema de convidar amigos será possível apenas se o usuário se cadastrar utilizando o login do facebook ou google</w:t>
       </w:r>
-      <w:proofErr w:type="spellEnd"/>
-      <w:r>
-        <w:t xml:space="preserve">, O sistema de convidar amigos será possível apenas se o usuário se cadastrar utilizando o </w:t>
-      </w:r>
-      <w:proofErr w:type="spellStart"/>
-      <w:r>
-        <w:t>login</w:t>
-      </w:r>
-      <w:proofErr w:type="spellEnd"/>
-      <w:r>
-        <w:t xml:space="preserve"> do </w:t>
-      </w:r>
-      <w:proofErr w:type="spellStart"/>
-      <w:r>
-        <w:t>facebook</w:t>
-      </w:r>
-      <w:proofErr w:type="spellEnd"/>
-      <w:r>
-        <w:t xml:space="preserve"> ou </w:t>
-      </w:r>
-      <w:proofErr w:type="spellStart"/>
-      <w:r>
-        <w:t>google</w:t>
-      </w:r>
-      <w:proofErr w:type="spellEnd"/>
     </w:p>
     <w:p>
       <w:pPr>
@@ -1043,21 +991,21 @@
           <w:lang w:val="pt-BR"/>
         </w:rPr>
       </w:pPr>
-      <w:bookmarkStart w:id="26" w:name="_Toc436203387"/>
-      <w:bookmarkStart w:id="27" w:name="_Toc452813590"/>
-      <w:bookmarkStart w:id="28" w:name="_Toc512930915"/>
-      <w:bookmarkStart w:id="29" w:name="_Toc20715760"/>
-      <w:bookmarkEnd w:id="17"/>
+      <w:bookmarkStart w:id="25" w:name="_Toc436203387"/>
+      <w:bookmarkStart w:id="26" w:name="_Toc452813590"/>
+      <w:bookmarkStart w:id="27" w:name="_Toc512930915"/>
+      <w:bookmarkStart w:id="28" w:name="_Toc20715760"/>
+      <w:bookmarkEnd w:id="16"/>
       <w:r>
         <w:rPr>
           <w:lang w:val="pt-BR"/>
         </w:rPr>
         <w:t>Visão Geral do Produto</w:t>
       </w:r>
+      <w:bookmarkEnd w:id="25"/>
       <w:bookmarkEnd w:id="26"/>
       <w:bookmarkEnd w:id="27"/>
       <w:bookmarkEnd w:id="28"/>
-      <w:bookmarkEnd w:id="29"/>
     </w:p>
     <w:p>
       <w:pPr>
@@ -1066,18 +1014,18 @@
           <w:lang w:val="pt-BR"/>
         </w:rPr>
       </w:pPr>
-      <w:bookmarkStart w:id="30" w:name="_Toc452813588"/>
-      <w:bookmarkStart w:id="31" w:name="_Toc512930913"/>
-      <w:bookmarkStart w:id="32" w:name="_Toc20715763"/>
+      <w:bookmarkStart w:id="29" w:name="_Toc452813588"/>
+      <w:bookmarkStart w:id="30" w:name="_Toc512930913"/>
+      <w:bookmarkStart w:id="31" w:name="_Toc20715763"/>
       <w:r>
         <w:rPr>
           <w:lang w:val="pt-BR"/>
         </w:rPr>
         <w:t>Necessidades e Características</w:t>
       </w:r>
+      <w:bookmarkEnd w:id="29"/>
       <w:bookmarkEnd w:id="30"/>
       <w:bookmarkEnd w:id="31"/>
-      <w:bookmarkEnd w:id="32"/>
     </w:p>
     <w:p>
       <w:pPr>
@@ -1116,17 +1064,17 @@
               <w:rPr>
                 <w:b/>
                 <w:bCs/>
-              </w:rPr>
-            </w:pPr>
-            <w:proofErr w:type="spellStart"/>
+                <w:lang w:val="pt-BR"/>
+              </w:rPr>
+            </w:pPr>
             <w:r>
               <w:rPr>
                 <w:b/>
                 <w:bCs/>
+                <w:lang w:val="pt-BR"/>
               </w:rPr>
               <w:t>Necessidade</w:t>
             </w:r>
-            <w:proofErr w:type="spellEnd"/>
           </w:p>
         </w:tc>
         <w:tc>
@@ -1261,19 +1209,11 @@
               </w:rPr>
               <w:t xml:space="preserve">Cadastro do </w:t>
             </w:r>
-            <w:proofErr w:type="spellStart"/>
-            <w:r>
-              <w:rPr>
-                <w:lang w:val="pt-BR"/>
-              </w:rPr>
-              <w:t>facebook</w:t>
-            </w:r>
-            <w:proofErr w:type="spellEnd"/>
-            <w:r>
-              <w:rPr>
-                <w:lang w:val="pt-BR"/>
-              </w:rPr>
-              <w:t xml:space="preserve"> do usuário</w:t>
+            <w:r>
+              <w:rPr>
+                <w:lang w:val="pt-BR"/>
+              </w:rPr>
+              <w:t>facebook do usuário</w:t>
             </w:r>
           </w:p>
         </w:tc>
@@ -1443,21 +1383,7 @@
               <w:rPr>
                 <w:lang w:val="pt-BR"/>
               </w:rPr>
-              <w:t xml:space="preserve">Compartilhar no </w:t>
-            </w:r>
-            <w:proofErr w:type="spellStart"/>
-            <w:r>
-              <w:rPr>
-                <w:lang w:val="pt-BR"/>
-              </w:rPr>
-              <w:t>facebook</w:t>
-            </w:r>
-            <w:proofErr w:type="spellEnd"/>
-            <w:r>
-              <w:rPr>
-                <w:lang w:val="pt-BR"/>
-              </w:rPr>
-              <w:t xml:space="preserve"> consumo de bebida</w:t>
+              <w:t>Compartilhar no facebook consumo de bebida</w:t>
             </w:r>
           </w:p>
         </w:tc>
@@ -1703,21 +1629,7 @@
               <w:rPr>
                 <w:lang w:val="pt-BR"/>
               </w:rPr>
-              <w:t xml:space="preserve">Compartilhar no </w:t>
-            </w:r>
-            <w:proofErr w:type="spellStart"/>
-            <w:r>
-              <w:rPr>
-                <w:lang w:val="pt-BR"/>
-              </w:rPr>
-              <w:t>facebook</w:t>
-            </w:r>
-            <w:proofErr w:type="spellEnd"/>
-            <w:r>
-              <w:rPr>
-                <w:lang w:val="pt-BR"/>
-              </w:rPr>
-              <w:t xml:space="preserve"> local onde se encontra</w:t>
+              <w:t>Compartilhar no facebook local onde se encontra</w:t>
             </w:r>
           </w:p>
         </w:tc>
@@ -1819,7 +1731,171 @@
               <w:rPr>
                 <w:lang w:val="pt-BR"/>
               </w:rPr>
-              <w:t>E2</w:t>
+              <w:t>C1</w:t>
+            </w:r>
+          </w:p>
+        </w:tc>
+      </w:tr>
+      <w:tr>
+        <w:tc>
+          <w:tcPr>
+            <w:tcW w:w="2802" w:type="dxa"/>
+          </w:tcPr>
+          <w:p>
+            <w:pPr>
+              <w:pStyle w:val="Corpodetexto"/>
+              <w:ind w:left="0"/>
+              <w:rPr>
+                <w:lang w:val="pt-BR"/>
+              </w:rPr>
+            </w:pPr>
+            <w:r>
+              <w:rPr>
+                <w:lang w:val="pt-BR"/>
+              </w:rPr>
+              <w:t>Inserir pessoas</w:t>
+            </w:r>
+          </w:p>
+        </w:tc>
+        <w:tc>
+          <w:tcPr>
+            <w:tcW w:w="1275" w:type="dxa"/>
+          </w:tcPr>
+          <w:p>
+            <w:pPr>
+              <w:pStyle w:val="Corpodetexto"/>
+              <w:ind w:left="0"/>
+              <w:rPr>
+                <w:lang w:val="pt-BR"/>
+              </w:rPr>
+            </w:pPr>
+            <w:r>
+              <w:rPr>
+                <w:lang w:val="pt-BR"/>
+              </w:rPr>
+              <w:t>Alta</w:t>
+            </w:r>
+          </w:p>
+        </w:tc>
+        <w:tc>
+          <w:tcPr>
+            <w:tcW w:w="2861" w:type="dxa"/>
+          </w:tcPr>
+          <w:p>
+            <w:pPr>
+              <w:pStyle w:val="Corpodetexto"/>
+              <w:ind w:left="0"/>
+              <w:rPr>
+                <w:lang w:val="pt-BR"/>
+              </w:rPr>
+            </w:pPr>
+            <w:r>
+              <w:rPr>
+                <w:lang w:val="pt-BR"/>
+              </w:rPr>
+              <w:t>Inserir pessoas na mesa</w:t>
+            </w:r>
+          </w:p>
+        </w:tc>
+        <w:tc>
+          <w:tcPr>
+            <w:tcW w:w="1180" w:type="dxa"/>
+          </w:tcPr>
+          <w:p>
+            <w:pPr>
+              <w:pStyle w:val="Corpodetexto"/>
+              <w:ind w:left="0"/>
+              <w:rPr>
+                <w:lang w:val="pt-BR"/>
+              </w:rPr>
+            </w:pPr>
+            <w:r>
+              <w:rPr>
+                <w:lang w:val="pt-BR"/>
+              </w:rPr>
+              <w:t>C1</w:t>
+            </w:r>
+          </w:p>
+        </w:tc>
+      </w:tr>
+      <w:tr>
+        <w:tc>
+          <w:tcPr>
+            <w:tcW w:w="2802" w:type="dxa"/>
+          </w:tcPr>
+          <w:p>
+            <w:pPr>
+              <w:pStyle w:val="Corpodetexto"/>
+              <w:ind w:left="0"/>
+              <w:rPr>
+                <w:lang w:val="pt-BR"/>
+              </w:rPr>
+            </w:pPr>
+            <w:r>
+              <w:rPr>
+                <w:lang w:val="pt-BR"/>
+              </w:rPr>
+              <w:t>Salvar histórico</w:t>
+            </w:r>
+          </w:p>
+        </w:tc>
+        <w:tc>
+          <w:tcPr>
+            <w:tcW w:w="1275" w:type="dxa"/>
+          </w:tcPr>
+          <w:p>
+            <w:pPr>
+              <w:pStyle w:val="Corpodetexto"/>
+              <w:ind w:left="0"/>
+              <w:rPr>
+                <w:lang w:val="pt-BR"/>
+              </w:rPr>
+            </w:pPr>
+            <w:r>
+              <w:rPr>
+                <w:lang w:val="pt-BR"/>
+              </w:rPr>
+              <w:t>Baixa</w:t>
+            </w:r>
+          </w:p>
+        </w:tc>
+        <w:tc>
+          <w:tcPr>
+            <w:tcW w:w="2861" w:type="dxa"/>
+          </w:tcPr>
+          <w:p>
+            <w:pPr>
+              <w:pStyle w:val="Corpodetexto"/>
+              <w:ind w:left="0"/>
+              <w:rPr>
+                <w:lang w:val="pt-BR"/>
+              </w:rPr>
+            </w:pPr>
+            <w:r>
+              <w:rPr>
+                <w:lang w:val="pt-BR"/>
+              </w:rPr>
+              <w:t>Salvar histórico de consumo</w:t>
+            </w:r>
+          </w:p>
+        </w:tc>
+        <w:tc>
+          <w:tcPr>
+            <w:tcW w:w="1180" w:type="dxa"/>
+          </w:tcPr>
+          <w:p>
+            <w:pPr>
+              <w:pStyle w:val="Corpodetexto"/>
+              <w:ind w:left="0"/>
+              <w:rPr>
+                <w:lang w:val="pt-BR"/>
+              </w:rPr>
+            </w:pPr>
+            <w:r>
+              <w:rPr>
+                <w:lang w:val="pt-BR"/>
+              </w:rPr>
+              <w:t>C2</w:t>
             </w:r>
           </w:p>
         </w:tc>
@@ -1840,20 +1916,20 @@
           <w:lang w:val="pt-BR"/>
         </w:rPr>
       </w:pPr>
-      <w:bookmarkStart w:id="33" w:name="_Toc436203408"/>
-      <w:bookmarkStart w:id="34" w:name="_Toc452813602"/>
-      <w:bookmarkStart w:id="35" w:name="_Toc512930919"/>
-      <w:bookmarkStart w:id="36" w:name="_Toc20715765"/>
+      <w:bookmarkStart w:id="32" w:name="_Toc436203408"/>
+      <w:bookmarkStart w:id="33" w:name="_Toc452813602"/>
+      <w:bookmarkStart w:id="34" w:name="_Toc512930919"/>
+      <w:bookmarkStart w:id="35" w:name="_Toc20715765"/>
       <w:r>
         <w:rPr>
           <w:lang w:val="pt-BR"/>
         </w:rPr>
         <w:t>Outros Requisitos do Produto</w:t>
       </w:r>
+      <w:bookmarkEnd w:id="32"/>
       <w:bookmarkEnd w:id="33"/>
       <w:bookmarkEnd w:id="34"/>
       <w:bookmarkEnd w:id="35"/>
-      <w:bookmarkEnd w:id="36"/>
     </w:p>
     <w:p>
       <w:pPr>
@@ -1891,17 +1967,17 @@
               <w:rPr>
                 <w:b/>
                 <w:bCs/>
-              </w:rPr>
-            </w:pPr>
-            <w:proofErr w:type="spellStart"/>
+                <w:lang w:val="pt-BR"/>
+              </w:rPr>
+            </w:pPr>
             <w:r>
               <w:rPr>
                 <w:b/>
                 <w:bCs/>
+                <w:lang w:val="pt-BR"/>
               </w:rPr>
               <w:t>Requisito</w:t>
             </w:r>
-            <w:proofErr w:type="spellEnd"/>
           </w:p>
         </w:tc>
         <w:tc>
@@ -1970,7 +2046,15 @@
               <w:rPr>
                 <w:lang w:val="pt-BR"/>
               </w:rPr>
-              <w:t>Criptografia de senhas</w:t>
+              <w:t xml:space="preserve">Tempo para enviar convite &lt; </w:t>
+            </w:r>
+            <w:bookmarkStart w:id="36" w:name="_GoBack"/>
+            <w:bookmarkEnd w:id="36"/>
+            <w:r>
+              <w:rPr>
+                <w:lang w:val="pt-BR"/>
+              </w:rPr>
+              <w:t>30s</w:t>
             </w:r>
           </w:p>
         </w:tc>
@@ -1990,7 +2074,7 @@
               <w:rPr>
                 <w:lang w:val="pt-BR"/>
               </w:rPr>
-              <w:t>Alta</w:t>
+              <w:t>Media</w:t>
             </w:r>
           </w:p>
         </w:tc>
@@ -2282,7 +2366,6 @@
           <w:r>
             <w:sym w:font="Symbol" w:char="F0D3"/>
           </w:r>
-          <w:proofErr w:type="gramStart"/>
           <w:r>
             <w:rPr>
               <w:lang w:val="pt-BR"/>
@@ -2304,7 +2387,6 @@
             </w:rPr>
             <w:t>2015</w:t>
           </w:r>
-          <w:proofErr w:type="gramEnd"/>
           <w:r>
             <w:fldChar w:fldCharType="end"/>
           </w:r>
@@ -2466,6 +2548,12 @@
             </w:rPr>
             <w:t xml:space="preserve"> </w:t>
           </w:r>
+          <w:r>
+            <w:rPr>
+              <w:lang w:val="pt-BR"/>
+            </w:rPr>
+            <w:t>Versão 00.02</w:t>
+          </w:r>
         </w:p>
       </w:tc>
     </w:tr>
@@ -2521,7 +2609,7 @@
 
 <file path=word/numbering.xml><?xml version="1.0" encoding="utf-8"?>
 <w:numbering xmlns:wpc="http://schemas.microsoft.com/office/word/2010/wordprocessingCanvas" xmlns:mc="http://schemas.openxmlformats.org/markup-compatibility/2006" xmlns:o="urn:schemas-microsoft-com:office:office" xmlns:r="http://schemas.openxmlformats.org/officeDocument/2006/relationships" xmlns:m="http://schemas.openxmlformats.org/officeDocument/2006/math" xmlns:v="urn:schemas-microsoft-com:vml" xmlns:wp14="http://schemas.microsoft.com/office/word/2010/wordprocessingDrawing" xmlns:wp="http://schemas.openxmlformats.org/drawingml/2006/wordprocessingDrawing" xmlns:w10="urn:schemas-microsoft-com:office:word" xmlns:w="http://schemas.openxmlformats.org/wordprocessingml/2006/main" xmlns:w14="http://schemas.microsoft.com/office/word/2010/wordml" xmlns:w15="http://schemas.microsoft.com/office/word/2012/wordml" xmlns:wpg="http://schemas.microsoft.com/office/word/2010/wordprocessingGroup" xmlns:wpi="http://schemas.microsoft.com/office/word/2010/wordprocessingInk" xmlns:wne="http://schemas.microsoft.com/office/word/2006/wordml" xmlns:wps="http://schemas.microsoft.com/office/word/2010/wordprocessingShape" mc:Ignorable="w14 w15 wp14">
-  <w:abstractNum w:abstractNumId="0">
+  <w:abstractNum w:abstractNumId="0" w15:restartNumberingAfterBreak="0">
     <w:nsid w:val="FFFFFFFB"/>
     <w:multiLevelType w:val="multilevel"/>
     <w:tmpl w:val="FFFFFFFF"/>
@@ -2598,7 +2686,7 @@
       <w:lvlJc w:val="left"/>
     </w:lvl>
   </w:abstractNum>
-  <w:abstractNum w:abstractNumId="1">
+  <w:abstractNum w:abstractNumId="1" w15:restartNumberingAfterBreak="0">
     <w:nsid w:val="FFFFFFFE"/>
     <w:multiLevelType w:val="singleLevel"/>
     <w:tmpl w:val="FFFFFFFF"/>
@@ -2608,7 +2696,7 @@
       <w:lvlJc w:val="left"/>
     </w:lvl>
   </w:abstractNum>
-  <w:abstractNum w:abstractNumId="2">
+  <w:abstractNum w:abstractNumId="2" w15:restartNumberingAfterBreak="0">
     <w:nsid w:val="00224753"/>
     <w:multiLevelType w:val="singleLevel"/>
     <w:tmpl w:val="04090001"/>
@@ -2628,7 +2716,7 @@
       </w:rPr>
     </w:lvl>
   </w:abstractNum>
-  <w:abstractNum w:abstractNumId="3">
+  <w:abstractNum w:abstractNumId="3" w15:restartNumberingAfterBreak="0">
     <w:nsid w:val="0381113C"/>
     <w:multiLevelType w:val="singleLevel"/>
     <w:tmpl w:val="04090001"/>
@@ -2648,7 +2736,7 @@
       </w:rPr>
     </w:lvl>
   </w:abstractNum>
-  <w:abstractNum w:abstractNumId="4">
+  <w:abstractNum w:abstractNumId="4" w15:restartNumberingAfterBreak="0">
     <w:nsid w:val="0A117094"/>
     <w:multiLevelType w:val="singleLevel"/>
     <w:tmpl w:val="04090001"/>
@@ -2668,7 +2756,7 @@
       </w:rPr>
     </w:lvl>
   </w:abstractNum>
-  <w:abstractNum w:abstractNumId="5">
+  <w:abstractNum w:abstractNumId="5" w15:restartNumberingAfterBreak="0">
     <w:nsid w:val="17CB6DC4"/>
     <w:multiLevelType w:val="singleLevel"/>
     <w:tmpl w:val="04090001"/>
@@ -2688,7 +2776,7 @@
       </w:rPr>
     </w:lvl>
   </w:abstractNum>
-  <w:abstractNum w:abstractNumId="6">
+  <w:abstractNum w:abstractNumId="6" w15:restartNumberingAfterBreak="0">
     <w:nsid w:val="22443AC4"/>
     <w:multiLevelType w:val="singleLevel"/>
     <w:tmpl w:val="04090001"/>
@@ -2708,7 +2796,7 @@
       </w:rPr>
     </w:lvl>
   </w:abstractNum>
-  <w:abstractNum w:abstractNumId="7">
+  <w:abstractNum w:abstractNumId="7" w15:restartNumberingAfterBreak="0">
     <w:nsid w:val="2367674E"/>
     <w:multiLevelType w:val="singleLevel"/>
     <w:tmpl w:val="04090001"/>
@@ -2728,7 +2816,7 @@
       </w:rPr>
     </w:lvl>
   </w:abstractNum>
-  <w:abstractNum w:abstractNumId="8">
+  <w:abstractNum w:abstractNumId="8" w15:restartNumberingAfterBreak="0">
     <w:nsid w:val="25B671FF"/>
     <w:multiLevelType w:val="singleLevel"/>
     <w:tmpl w:val="04090001"/>
@@ -2748,7 +2836,7 @@
       </w:rPr>
     </w:lvl>
   </w:abstractNum>
-  <w:abstractNum w:abstractNumId="9">
+  <w:abstractNum w:abstractNumId="9" w15:restartNumberingAfterBreak="0">
     <w:nsid w:val="27DF5824"/>
     <w:multiLevelType w:val="singleLevel"/>
     <w:tmpl w:val="04090001"/>
@@ -2768,7 +2856,7 @@
       </w:rPr>
     </w:lvl>
   </w:abstractNum>
-  <w:abstractNum w:abstractNumId="10">
+  <w:abstractNum w:abstractNumId="10" w15:restartNumberingAfterBreak="0">
     <w:nsid w:val="2D4B634E"/>
     <w:multiLevelType w:val="singleLevel"/>
     <w:tmpl w:val="04090001"/>
@@ -2788,7 +2876,7 @@
       </w:rPr>
     </w:lvl>
   </w:abstractNum>
-  <w:abstractNum w:abstractNumId="11">
+  <w:abstractNum w:abstractNumId="11" w15:restartNumberingAfterBreak="0">
     <w:nsid w:val="31DD2C45"/>
     <w:multiLevelType w:val="singleLevel"/>
     <w:tmpl w:val="04090001"/>
@@ -2808,7 +2896,7 @@
       </w:rPr>
     </w:lvl>
   </w:abstractNum>
-  <w:abstractNum w:abstractNumId="12">
+  <w:abstractNum w:abstractNumId="12" w15:restartNumberingAfterBreak="0">
     <w:nsid w:val="32982B51"/>
     <w:multiLevelType w:val="singleLevel"/>
     <w:tmpl w:val="04090001"/>
@@ -2828,7 +2916,7 @@
       </w:rPr>
     </w:lvl>
   </w:abstractNum>
-  <w:abstractNum w:abstractNumId="13">
+  <w:abstractNum w:abstractNumId="13" w15:restartNumberingAfterBreak="0">
     <w:nsid w:val="3375481C"/>
     <w:multiLevelType w:val="singleLevel"/>
     <w:tmpl w:val="E6747DA6"/>
@@ -2848,7 +2936,7 @@
       </w:rPr>
     </w:lvl>
   </w:abstractNum>
-  <w:abstractNum w:abstractNumId="14">
+  <w:abstractNum w:abstractNumId="14" w15:restartNumberingAfterBreak="0">
     <w:nsid w:val="369D5471"/>
     <w:multiLevelType w:val="singleLevel"/>
     <w:tmpl w:val="04090001"/>
@@ -2868,7 +2956,7 @@
       </w:rPr>
     </w:lvl>
   </w:abstractNum>
-  <w:abstractNum w:abstractNumId="15">
+  <w:abstractNum w:abstractNumId="15" w15:restartNumberingAfterBreak="0">
     <w:nsid w:val="398C0069"/>
     <w:multiLevelType w:val="hybridMultilevel"/>
     <w:tmpl w:val="28E8AA08"/>
@@ -3007,7 +3095,7 @@
       </w:rPr>
     </w:lvl>
   </w:abstractNum>
-  <w:abstractNum w:abstractNumId="16">
+  <w:abstractNum w:abstractNumId="16" w15:restartNumberingAfterBreak="0">
     <w:nsid w:val="42B97F7B"/>
     <w:multiLevelType w:val="singleLevel"/>
     <w:tmpl w:val="04090001"/>
@@ -3027,7 +3115,7 @@
       </w:rPr>
     </w:lvl>
   </w:abstractNum>
-  <w:abstractNum w:abstractNumId="17">
+  <w:abstractNum w:abstractNumId="17" w15:restartNumberingAfterBreak="0">
     <w:nsid w:val="49E170D0"/>
     <w:multiLevelType w:val="singleLevel"/>
     <w:tmpl w:val="04090001"/>
@@ -3047,7 +3135,7 @@
       </w:rPr>
     </w:lvl>
   </w:abstractNum>
-  <w:abstractNum w:abstractNumId="18">
+  <w:abstractNum w:abstractNumId="18" w15:restartNumberingAfterBreak="0">
     <w:nsid w:val="4F64732B"/>
     <w:multiLevelType w:val="singleLevel"/>
     <w:tmpl w:val="04090001"/>
@@ -3067,7 +3155,7 @@
       </w:rPr>
     </w:lvl>
   </w:abstractNum>
-  <w:abstractNum w:abstractNumId="19">
+  <w:abstractNum w:abstractNumId="19" w15:restartNumberingAfterBreak="0">
     <w:nsid w:val="52DF734E"/>
     <w:multiLevelType w:val="singleLevel"/>
     <w:tmpl w:val="04090001"/>
@@ -3087,7 +3175,7 @@
       </w:rPr>
     </w:lvl>
   </w:abstractNum>
-  <w:abstractNum w:abstractNumId="20">
+  <w:abstractNum w:abstractNumId="20" w15:restartNumberingAfterBreak="0">
     <w:nsid w:val="53C56171"/>
     <w:multiLevelType w:val="hybridMultilevel"/>
     <w:tmpl w:val="043AA7CA"/>
@@ -3200,7 +3288,7 @@
       </w:rPr>
     </w:lvl>
   </w:abstractNum>
-  <w:abstractNum w:abstractNumId="21">
+  <w:abstractNum w:abstractNumId="21" w15:restartNumberingAfterBreak="0">
     <w:nsid w:val="59F314B7"/>
     <w:multiLevelType w:val="singleLevel"/>
     <w:tmpl w:val="04090001"/>
@@ -3220,7 +3308,7 @@
       </w:rPr>
     </w:lvl>
   </w:abstractNum>
-  <w:abstractNum w:abstractNumId="22">
+  <w:abstractNum w:abstractNumId="22" w15:restartNumberingAfterBreak="0">
     <w:nsid w:val="647235F1"/>
     <w:multiLevelType w:val="singleLevel"/>
     <w:tmpl w:val="04090001"/>
@@ -3240,7 +3328,7 @@
       </w:rPr>
     </w:lvl>
   </w:abstractNum>
-  <w:abstractNum w:abstractNumId="23">
+  <w:abstractNum w:abstractNumId="23" w15:restartNumberingAfterBreak="0">
     <w:nsid w:val="6D2F7D46"/>
     <w:multiLevelType w:val="singleLevel"/>
     <w:tmpl w:val="04090001"/>
@@ -3260,7 +3348,7 @@
       </w:rPr>
     </w:lvl>
   </w:abstractNum>
-  <w:abstractNum w:abstractNumId="24">
+  <w:abstractNum w:abstractNumId="24" w15:restartNumberingAfterBreak="0">
     <w:nsid w:val="71F21F2A"/>
     <w:multiLevelType w:val="singleLevel"/>
     <w:tmpl w:val="04090001"/>
@@ -3280,7 +3368,7 @@
       </w:rPr>
     </w:lvl>
   </w:abstractNum>
-  <w:abstractNum w:abstractNumId="25">
+  <w:abstractNum w:abstractNumId="25" w15:restartNumberingAfterBreak="0">
     <w:nsid w:val="743601FB"/>
     <w:multiLevelType w:val="singleLevel"/>
     <w:tmpl w:val="04090001"/>
@@ -3300,7 +3388,7 @@
       </w:rPr>
     </w:lvl>
   </w:abstractNum>
-  <w:abstractNum w:abstractNumId="26">
+  <w:abstractNum w:abstractNumId="26" w15:restartNumberingAfterBreak="0">
     <w:nsid w:val="756150CA"/>
     <w:multiLevelType w:val="singleLevel"/>
     <w:tmpl w:val="04090001"/>
@@ -3320,7 +3408,7 @@
       </w:rPr>
     </w:lvl>
   </w:abstractNum>
-  <w:abstractNum w:abstractNumId="27">
+  <w:abstractNum w:abstractNumId="27" w15:restartNumberingAfterBreak="0">
     <w:nsid w:val="7BE434D7"/>
     <w:multiLevelType w:val="singleLevel"/>
     <w:tmpl w:val="04090001"/>
@@ -3340,7 +3428,7 @@
       </w:rPr>
     </w:lvl>
   </w:abstractNum>
-  <w:abstractNum w:abstractNumId="28">
+  <w:abstractNum w:abstractNumId="28" w15:restartNumberingAfterBreak="0">
     <w:nsid w:val="7C9362FF"/>
     <w:multiLevelType w:val="hybridMultilevel"/>
     <w:tmpl w:val="23B07F92"/>
@@ -4889,7 +4977,7 @@
 </file>
 
 <file path=customXml/itemProps1.xml><?xml version="1.0" encoding="utf-8"?>
-<ds:datastoreItem xmlns:ds="http://schemas.openxmlformats.org/officeDocument/2006/customXml" ds:itemID="{03D53B83-845D-49FE-8748-FF08B69C7537}">
+<ds:datastoreItem xmlns:ds="http://schemas.openxmlformats.org/officeDocument/2006/customXml" ds:itemID="{A22D779E-DEED-4D78-944A-91D01E052367}">
   <ds:schemaRefs>
     <ds:schemaRef ds:uri="http://schemas.openxmlformats.org/officeDocument/2006/bibliography"/>
   </ds:schemaRefs>

</xml_diff>